<commit_message>
Q1 add 97 is relative small szmmplw size
</commit_message>
<xml_diff>
--- a/Assignment2.docx
+++ b/Assignment2.docx
@@ -183,7 +183,7 @@
     <w:tbl>
       <w:tblPr>
         <w:tblStyle w:val="a8"/>
-        <w:tblpPr w:leftFromText="180" w:rightFromText="180" w:vertAnchor="text" w:horzAnchor="margin" w:tblpY="1444"/>
+        <w:tblpPr w:leftFromText="180" w:rightFromText="180" w:vertAnchor="text" w:horzAnchor="margin" w:tblpY="1674"/>
         <w:tblW w:w="0" w:type="auto"/>
         <w:tblLook w:val="04A0" w:firstRow="1" w:lastRow="0" w:firstColumn="1" w:lastColumn="0" w:noHBand="0" w:noVBand="1"/>
       </w:tblPr>
@@ -274,17 +274,7 @@
                 <w:kern w:val="0"/>
                 <w:szCs w:val="24"/>
               </w:rPr>
-              <w:t>Mean</w:t>
-            </w:r>
-            <w:r>
-              <w:rPr>
-                <w:rFonts w:cstheme="minorHAnsi"/>
-                <w:b/>
-                <w:bCs/>
-                <w:kern w:val="0"/>
-                <w:szCs w:val="24"/>
-              </w:rPr>
-              <w:t>±SD</w:t>
+              <w:t>Mean±SD</w:t>
             </w:r>
             <w:proofErr w:type="spellEnd"/>
           </w:p>
@@ -335,15 +325,7 @@
                 <w:kern w:val="0"/>
                 <w:szCs w:val="24"/>
               </w:rPr>
-              <w:t>progression of the cancer</w:t>
-            </w:r>
-            <w:r>
-              <w:rPr>
-                <w:rFonts w:cstheme="minorHAnsi"/>
-                <w:kern w:val="0"/>
-                <w:szCs w:val="24"/>
-              </w:rPr>
-              <w:t xml:space="preserve"> score</w:t>
+              <w:t>progression of the cancer score</w:t>
             </w:r>
           </w:p>
         </w:tc>
@@ -643,15 +625,7 @@
                 <w:kern w:val="0"/>
                 <w:szCs w:val="24"/>
               </w:rPr>
-              <w:t>age of a patient</w:t>
-            </w:r>
-            <w:r>
-              <w:rPr>
-                <w:rFonts w:cstheme="minorHAnsi"/>
-                <w:kern w:val="0"/>
-                <w:szCs w:val="24"/>
-              </w:rPr>
-              <w:t xml:space="preserve"> (</w:t>
+              <w:t>age of a patient (</w:t>
             </w:r>
             <w:r>
               <w:rPr>
@@ -659,15 +633,7 @@
                 <w:kern w:val="0"/>
                 <w:szCs w:val="24"/>
               </w:rPr>
-              <w:t>year</w:t>
-            </w:r>
-            <w:r>
-              <w:rPr>
-                <w:rFonts w:ascii="Cambria Math" w:hAnsi="Cambria Math" w:cs="Cambria Math"/>
-                <w:kern w:val="0"/>
-                <w:szCs w:val="24"/>
-              </w:rPr>
-              <w:t>s</w:t>
+              <w:t>years</w:t>
             </w:r>
             <w:r>
               <w:rPr>
@@ -761,23 +727,7 @@
                 <w:kern w:val="0"/>
                 <w:szCs w:val="24"/>
               </w:rPr>
-              <w:t>log of the amount of benign prostatic hyperplasia</w:t>
-            </w:r>
-            <w:r>
-              <w:rPr>
-                <w:rFonts w:cstheme="minorHAnsi"/>
-                <w:kern w:val="0"/>
-                <w:szCs w:val="24"/>
-              </w:rPr>
-              <w:t xml:space="preserve"> (BPH)</w:t>
-            </w:r>
-            <w:r>
-              <w:rPr>
-                <w:rFonts w:cstheme="minorHAnsi"/>
-                <w:kern w:val="0"/>
-                <w:szCs w:val="24"/>
-              </w:rPr>
-              <w:t xml:space="preserve"> (</w:t>
+              <w:t>log of the amount of benign prostatic hyperplasia (BPH) (</w:t>
             </w:r>
             <w:r>
               <w:rPr>
@@ -802,23 +752,7 @@
                 <w:kern w:val="0"/>
                 <w:szCs w:val="24"/>
               </w:rPr>
-              <w:t>)</w:t>
-            </w:r>
-            <w:r>
-              <w:rPr>
-                <w:rFonts w:cstheme="minorHAnsi"/>
-                <w:kern w:val="0"/>
-                <w:szCs w:val="24"/>
-              </w:rPr>
-              <w:t>.</w:t>
-            </w:r>
-            <w:r>
-              <w:rPr>
-                <w:rFonts w:cstheme="minorHAnsi"/>
-                <w:kern w:val="0"/>
-                <w:szCs w:val="24"/>
-              </w:rPr>
-              <w:t xml:space="preserve"> A noncancerous enlargement of the prostate gland, as an area in a digitized image</w:t>
+              <w:t>). A noncancerous enlargement of the prostate gland, as an area in a digitized image</w:t>
             </w:r>
           </w:p>
         </w:tc>
@@ -904,15 +838,7 @@
                 <w:kern w:val="0"/>
                 <w:szCs w:val="24"/>
               </w:rPr>
-              <w:t>Seminal vesicle invasion; 1=Yes, 0=No</w:t>
-            </w:r>
-            <w:r>
-              <w:rPr>
-                <w:rFonts w:cstheme="minorHAnsi"/>
-                <w:kern w:val="0"/>
-                <w:szCs w:val="24"/>
-              </w:rPr>
-              <w:t>.</w:t>
+              <w:t>Seminal vesicle invasion; 1=Yes, 0=No.</w:t>
             </w:r>
           </w:p>
           <w:p>
@@ -1019,15 +945,7 @@
                 <w:kern w:val="0"/>
                 <w:szCs w:val="24"/>
               </w:rPr>
-              <w:t>)</w:t>
-            </w:r>
-            <w:r>
-              <w:rPr>
-                <w:rFonts w:cstheme="minorHAnsi"/>
-                <w:kern w:val="0"/>
-                <w:szCs w:val="24"/>
-              </w:rPr>
-              <w:t>.</w:t>
+              <w:t>).</w:t>
             </w:r>
           </w:p>
           <w:p>
@@ -1130,23 +1048,7 @@
                 <w:kern w:val="0"/>
                 <w:szCs w:val="24"/>
               </w:rPr>
-              <w:t>log Prostate specific antigen</w:t>
-            </w:r>
-            <w:r>
-              <w:rPr>
-                <w:rFonts w:cstheme="minorHAnsi"/>
-                <w:kern w:val="0"/>
-                <w:szCs w:val="24"/>
-              </w:rPr>
-              <w:t xml:space="preserve"> (PSA)</w:t>
-            </w:r>
-            <w:r>
-              <w:rPr>
-                <w:rFonts w:cstheme="minorHAnsi"/>
-                <w:kern w:val="0"/>
-                <w:szCs w:val="24"/>
-              </w:rPr>
-              <w:t xml:space="preserve"> (</w:t>
+              <w:t>log Prostate specific antigen (PSA) (</w:t>
             </w:r>
             <w:r>
               <w:rPr>
@@ -1300,18 +1202,71 @@
       <w:r>
         <w:t xml:space="preserve">clinical </w:t>
       </w:r>
-      <w:proofErr w:type="spellStart"/>
-      <w:r>
-        <w:t>measurments</w:t>
-      </w:r>
-      <w:proofErr w:type="spellEnd"/>
-      <w:r>
-        <w:rPr>
-          <w:rFonts w:cstheme="minorHAnsi"/>
-          <w:kern w:val="0"/>
-          <w:szCs w:val="24"/>
-        </w:rPr>
-        <w:t xml:space="preserve">. </w:t>
+      <w:r>
+        <w:t>measurements</w:t>
+      </w:r>
+      <w:r>
+        <w:rPr>
+          <w:rFonts w:hint="eastAsia"/>
+        </w:rPr>
+        <w:t xml:space="preserve"> </w:t>
+      </w:r>
+      <w:r>
+        <w:t xml:space="preserve">which is a </w:t>
+      </w:r>
+      <w:r>
+        <w:t>relatively</w:t>
+      </w:r>
+      <w:r>
+        <w:t xml:space="preserve"> small sample size</w:t>
+      </w:r>
+      <w:r>
+        <w:rPr>
+          <w:rFonts w:cstheme="minorHAnsi"/>
+          <w:kern w:val="0"/>
+          <w:szCs w:val="24"/>
+        </w:rPr>
+        <w:t xml:space="preserve"> </w:t>
+      </w:r>
+      <w:r>
+        <w:rPr>
+          <w:rFonts w:cstheme="minorHAnsi"/>
+          <w:kern w:val="0"/>
+          <w:szCs w:val="24"/>
+        </w:rPr>
+        <w:t>mak</w:t>
+      </w:r>
+      <w:r>
+        <w:rPr>
+          <w:rFonts w:cstheme="minorHAnsi"/>
+          <w:kern w:val="0"/>
+          <w:szCs w:val="24"/>
+        </w:rPr>
+        <w:t>ing</w:t>
+      </w:r>
+      <w:r>
+        <w:rPr>
+          <w:rFonts w:cstheme="minorHAnsi"/>
+          <w:kern w:val="0"/>
+          <w:szCs w:val="24"/>
+        </w:rPr>
+        <w:t xml:space="preserve"> it difficult to make accurate predictions</w:t>
+      </w:r>
+      <w:r>
+        <w:rPr>
+          <w:rFonts w:cstheme="minorHAnsi"/>
+          <w:kern w:val="0"/>
+          <w:szCs w:val="24"/>
+        </w:rPr>
+        <w:t>.</w:t>
+      </w:r>
+      <w:r>
+        <w:rPr>
+          <w:rFonts w:cstheme="minorHAnsi"/>
+          <w:kern w:val="0"/>
+          <w:szCs w:val="24"/>
+        </w:rPr>
+        <w:t xml:space="preserve"> </w:t>
       </w:r>
       <w:r>
         <w:rPr>
@@ -3844,7 +3799,7 @@
         <w:spacing w:line="400" w:lineRule="exact"/>
         <w:jc w:val="both"/>
         <w:rPr>
-          <w:rFonts w:cstheme="minorHAnsi" w:hint="eastAsia"/>
+          <w:rFonts w:cstheme="minorHAnsi"/>
           <w:szCs w:val="24"/>
         </w:rPr>
       </w:pPr>
@@ -7855,6 +7810,7 @@
       <w:r>
         <w:rPr>
           <w:rFonts w:cstheme="minorHAnsi"/>
+          <w:noProof/>
         </w:rPr>
         <w:drawing>
           <wp:anchor distT="0" distB="0" distL="114300" distR="114300" simplePos="0" relativeHeight="251767808" behindDoc="0" locked="0" layoutInCell="1" allowOverlap="1" wp14:anchorId="05A8C354" wp14:editId="03DEDEB4">
@@ -8034,7 +7990,7 @@
         <w:adjustRightInd w:val="0"/>
         <w:jc w:val="both"/>
         <w:rPr>
-          <w:rFonts w:cstheme="minorHAnsi" w:hint="eastAsia"/>
+          <w:rFonts w:cstheme="minorHAnsi"/>
         </w:rPr>
       </w:pPr>
       <w:r>
@@ -8493,49 +8449,103 @@
         <w:rPr>
           <w:rFonts w:cstheme="minorHAnsi"/>
         </w:rPr>
+        <w:t xml:space="preserve"> (Figure. 6).</w:t>
+      </w:r>
+      <w:r>
+        <w:rPr>
+          <w:rFonts w:cstheme="minorHAnsi"/>
+        </w:rPr>
+        <w:t xml:space="preserve"> above we can see </w:t>
+      </w:r>
+      <w:r>
+        <w:rPr>
+          <w:rFonts w:cstheme="minorHAnsi"/>
+        </w:rPr>
+        <w:t>when</w:t>
+      </w:r>
+      <w:r>
+        <w:rPr>
+          <w:rFonts w:cstheme="minorHAnsi"/>
+        </w:rPr>
+        <w:t xml:space="preserve"> shrinkage penalty λ</w:t>
+      </w:r>
+      <w:r>
+        <w:rPr>
+          <w:rFonts w:cstheme="minorHAnsi"/>
+        </w:rPr>
+        <w:t xml:space="preserve"> = 0.7</w:t>
+      </w:r>
+      <w:r>
+        <w:rPr>
+          <w:rFonts w:cstheme="minorHAnsi"/>
+        </w:rPr>
         <w:t xml:space="preserve"> </w:t>
       </w:r>
       <w:r>
         <w:rPr>
           <w:rFonts w:cstheme="minorHAnsi"/>
         </w:rPr>
-        <w:t xml:space="preserve">(Figure. </w:t>
-      </w:r>
-      <w:r>
-        <w:rPr>
-          <w:rFonts w:cstheme="minorHAnsi"/>
-        </w:rPr>
-        <w:t>6</w:t>
-      </w:r>
-      <w:r>
-        <w:rPr>
-          <w:rFonts w:cstheme="minorHAnsi"/>
-        </w:rPr>
-        <w:t>).</w:t>
-      </w:r>
-      <w:r>
-        <w:rPr>
-          <w:rFonts w:cstheme="minorHAnsi"/>
-        </w:rPr>
-        <w:t xml:space="preserve"> above we can see </w:t>
-      </w:r>
-      <w:r>
-        <w:rPr>
-          <w:rFonts w:cstheme="minorHAnsi"/>
-        </w:rPr>
-        <w:t>when</w:t>
-      </w:r>
-      <w:r>
-        <w:rPr>
-          <w:rFonts w:cstheme="minorHAnsi"/>
-        </w:rPr>
-        <w:t xml:space="preserve"> shrinkage penalty λ</w:t>
-      </w:r>
-      <w:r>
-        <w:rPr>
-          <w:rFonts w:cstheme="minorHAnsi"/>
-        </w:rPr>
-        <w:t xml:space="preserve"> = 0.7</w:t>
+        <w:t xml:space="preserve">results in the smallest cross-validation error </w:t>
+      </w:r>
+      <w:r>
+        <w:rPr>
+          <w:rFonts w:cstheme="minorHAnsi"/>
+        </w:rPr>
+        <w:t>750</w:t>
+      </w:r>
+      <w:r>
+        <w:rPr>
+          <w:rFonts w:cstheme="minorHAnsi"/>
+        </w:rPr>
+        <w:t>.</w:t>
+      </w:r>
+      <w:r>
+        <w:rPr>
+          <w:rFonts w:cstheme="minorHAnsi"/>
+        </w:rPr>
+        <w:t xml:space="preserve"> Larger λ would instead </w:t>
+      </w:r>
+      <w:r>
+        <w:rPr>
+          <w:rFonts w:cstheme="minorHAnsi"/>
+        </w:rPr>
+        <w:t>introduce bias</w:t>
+      </w:r>
+      <w:r>
+        <w:rPr>
+          <w:rFonts w:cstheme="minorHAnsi"/>
+        </w:rPr>
+        <w:t xml:space="preserve"> and increase the </w:t>
+      </w:r>
+      <w:r>
+        <w:rPr>
+          <w:rFonts w:cstheme="minorHAnsi"/>
+        </w:rPr>
+        <w:t xml:space="preserve">mean squared error </w:t>
+      </w:r>
+      <w:r>
+        <w:rPr>
+          <w:rFonts w:cstheme="minorHAnsi"/>
+        </w:rPr>
+        <w:t>(</w:t>
+      </w:r>
+      <w:r>
+        <w:rPr>
+          <w:rFonts w:cstheme="minorHAnsi"/>
+        </w:rPr>
+        <w:t>MSE</w:t>
+      </w:r>
+      <w:r>
+        <w:rPr>
+          <w:rFonts w:cstheme="minorHAnsi"/>
+        </w:rPr>
+        <w:t>)</w:t>
+      </w:r>
+      <w:r>
+        <w:rPr>
+          <w:rFonts w:cstheme="minorHAnsi"/>
+        </w:rPr>
+        <w:t>.</w:t>
       </w:r>
       <w:r>
         <w:rPr>
@@ -8547,91 +8557,7 @@
         <w:rPr>
           <w:rFonts w:cstheme="minorHAnsi"/>
         </w:rPr>
-        <w:t xml:space="preserve">results in the smallest cross-validation error </w:t>
-      </w:r>
-      <w:r>
-        <w:rPr>
-          <w:rFonts w:cstheme="minorHAnsi"/>
-        </w:rPr>
-        <w:t>750</w:t>
-      </w:r>
-      <w:r>
-        <w:rPr>
-          <w:rFonts w:cstheme="minorHAnsi"/>
-        </w:rPr>
-        <w:t>.</w:t>
-      </w:r>
-      <w:r>
-        <w:rPr>
-          <w:rFonts w:cstheme="minorHAnsi"/>
-        </w:rPr>
-        <w:t xml:space="preserve"> Larger λ would instead </w:t>
-      </w:r>
-      <w:r>
-        <w:rPr>
-          <w:rFonts w:cstheme="minorHAnsi"/>
-        </w:rPr>
-        <w:t>introduce bias</w:t>
-      </w:r>
-      <w:r>
-        <w:rPr>
-          <w:rFonts w:cstheme="minorHAnsi"/>
-        </w:rPr>
-        <w:t xml:space="preserve"> and increase the </w:t>
-      </w:r>
-      <w:r>
-        <w:rPr>
-          <w:rFonts w:cstheme="minorHAnsi"/>
-        </w:rPr>
-        <w:t>mean squared error</w:t>
-      </w:r>
-      <w:r>
-        <w:rPr>
-          <w:rFonts w:cstheme="minorHAnsi"/>
-        </w:rPr>
-        <w:t xml:space="preserve"> </w:t>
-      </w:r>
-      <w:r>
-        <w:rPr>
-          <w:rFonts w:cstheme="minorHAnsi"/>
-        </w:rPr>
-        <w:t>(</w:t>
-      </w:r>
-      <w:r>
-        <w:rPr>
-          <w:rFonts w:cstheme="minorHAnsi"/>
-        </w:rPr>
-        <w:t>MSE</w:t>
-      </w:r>
-      <w:r>
-        <w:rPr>
-          <w:rFonts w:cstheme="minorHAnsi"/>
-        </w:rPr>
-        <w:t>)</w:t>
-      </w:r>
-      <w:r>
-        <w:rPr>
-          <w:rFonts w:cstheme="minorHAnsi"/>
-        </w:rPr>
-        <w:t>.</w:t>
-      </w:r>
-      <w:r>
-        <w:rPr>
-          <w:rFonts w:cstheme="minorHAnsi"/>
-        </w:rPr>
-        <w:t xml:space="preserve"> </w:t>
-      </w:r>
-      <w:r>
-        <w:rPr>
-          <w:rFonts w:cstheme="minorHAnsi"/>
-        </w:rPr>
-        <w:t xml:space="preserve">Lasso regression </w:t>
-      </w:r>
-      <w:r>
-        <w:rPr>
-          <w:rFonts w:cstheme="minorHAnsi"/>
-        </w:rPr>
-        <w:t xml:space="preserve">can </w:t>
+        <w:t xml:space="preserve">Lasso regression can </w:t>
       </w:r>
       <w:r>
         <w:rPr>
@@ -9085,19 +9011,7 @@
         <w:rPr>
           <w:rFonts w:cstheme="minorHAnsi"/>
         </w:rPr>
-        <w:t xml:space="preserve"> regression is more </w:t>
-      </w:r>
-      <w:r>
-        <w:rPr>
-          <w:rFonts w:cstheme="minorHAnsi"/>
-        </w:rPr>
-        <w:t>robust,</w:t>
-      </w:r>
-      <w:r>
-        <w:rPr>
-          <w:rFonts w:cstheme="minorHAnsi"/>
-        </w:rPr>
-        <w:t xml:space="preserve"> and the variance of </w:t>
+        <w:t xml:space="preserve"> regression is more robust, and the variance of </w:t>
       </w:r>
       <w:r>
         <w:rPr>
@@ -9395,7 +9309,7 @@
         <w:adjustRightInd w:val="0"/>
         <w:jc w:val="both"/>
         <w:rPr>
-          <w:rFonts w:ascii="LiberationSerif" w:hAnsi="LiberationSerif" w:cs="LiberationSerif" w:hint="eastAsia"/>
+          <w:rFonts w:ascii="LiberationSerif" w:hAnsi="LiberationSerif" w:cs="LiberationSerif"/>
           <w:color w:val="00000A"/>
           <w:kern w:val="0"/>
           <w:szCs w:val="24"/>

</xml_diff>

<commit_message>
Q1 add 97 is relative small sample size
</commit_message>
<xml_diff>
--- a/Assignment2.docx
+++ b/Assignment2.docx
@@ -6003,24 +6003,9 @@
         <w:autoSpaceDE w:val="0"/>
         <w:autoSpaceDN w:val="0"/>
         <w:adjustRightInd w:val="0"/>
-        <w:ind w:firstLine="360"/>
         <w:jc w:val="both"/>
         <w:rPr>
-          <w:rFonts w:cstheme="minorHAnsi"/>
-          <w:kern w:val="0"/>
-          <w:szCs w:val="24"/>
-        </w:rPr>
-      </w:pPr>
-    </w:p>
-    <w:p>
-      <w:pPr>
-        <w:autoSpaceDE w:val="0"/>
-        <w:autoSpaceDN w:val="0"/>
-        <w:adjustRightInd w:val="0"/>
-        <w:ind w:firstLine="360"/>
-        <w:jc w:val="both"/>
-        <w:rPr>
-          <w:rFonts w:cstheme="minorHAnsi"/>
+          <w:rFonts w:cstheme="minorHAnsi" w:hint="eastAsia"/>
           <w:kern w:val="0"/>
           <w:szCs w:val="24"/>
         </w:rPr>

</xml_diff>

<commit_message>
renew lasso with LOOCV
</commit_message>
<xml_diff>
--- a/Assignment2.docx
+++ b/Assignment2.docx
@@ -6069,7 +6069,7 @@
         <w:adjustRightInd w:val="0"/>
         <w:jc w:val="both"/>
         <w:rPr>
-          <w:rFonts w:cstheme="minorHAnsi" w:hint="eastAsia"/>
+          <w:rFonts w:cstheme="minorHAnsi"/>
           <w:kern w:val="0"/>
           <w:szCs w:val="24"/>
         </w:rPr>
@@ -8052,16 +8052,16 @@
         <mc:AlternateContent>
           <mc:Choice Requires="wpg">
             <w:drawing>
-              <wp:anchor distT="0" distB="0" distL="114300" distR="114300" simplePos="0" relativeHeight="251765760" behindDoc="0" locked="0" layoutInCell="1" allowOverlap="1" wp14:anchorId="51E6DF52" wp14:editId="15A44BC2">
+              <wp:anchor distT="0" distB="0" distL="114300" distR="114300" simplePos="0" relativeHeight="251765760" behindDoc="0" locked="0" layoutInCell="1" allowOverlap="1" wp14:anchorId="51E6DF52" wp14:editId="63180419">
                 <wp:simplePos x="0" y="0"/>
                 <wp:positionH relativeFrom="column">
-                  <wp:posOffset>-85090</wp:posOffset>
+                  <wp:posOffset>-87630</wp:posOffset>
                 </wp:positionH>
                 <wp:positionV relativeFrom="paragraph">
-                  <wp:posOffset>4859655</wp:posOffset>
+                  <wp:posOffset>4862195</wp:posOffset>
                 </wp:positionV>
-                <wp:extent cx="6248400" cy="3390900"/>
-                <wp:effectExtent l="0" t="0" r="0" b="0"/>
+                <wp:extent cx="6248400" cy="3557905"/>
+                <wp:effectExtent l="0" t="0" r="0" b="4445"/>
                 <wp:wrapTopAndBottom/>
                 <wp:docPr id="215649970" name="群組 1"/>
                 <wp:cNvGraphicFramePr/>
@@ -8072,9 +8072,9 @@
                       <wpg:grpSpPr>
                         <a:xfrm>
                           <a:off x="0" y="0"/>
-                          <a:ext cx="6248400" cy="3390900"/>
+                          <a:ext cx="6248400" cy="3557905"/>
                           <a:chOff x="-694146" y="0"/>
-                          <a:chExt cx="5788475" cy="3088388"/>
+                          <a:chExt cx="5788475" cy="3240859"/>
                         </a:xfrm>
                       </wpg:grpSpPr>
                       <pic:pic xmlns:pic="http://schemas.openxmlformats.org/drawingml/2006/picture">
@@ -8119,7 +8119,7 @@
                         <wps:spPr>
                           <a:xfrm>
                             <a:off x="-694146" y="1657349"/>
-                            <a:ext cx="5788475" cy="1431039"/>
+                            <a:ext cx="5788475" cy="1583510"/>
                           </a:xfrm>
                           <a:prstGeom prst="rect">
                             <a:avLst/>
@@ -8667,17 +8667,7 @@
                                   <w:szCs w:val="23"/>
                                   <w:shd w:val="clear" w:color="auto" w:fill="FFFFFF"/>
                                 </w:rPr>
-                                <w:t>,</w:t>
-                              </w:r>
-                              <w:r>
-                                <w:rPr>
-                                  <w:rFonts w:ascii="Segoe UI" w:hAnsi="Segoe UI" w:cs="Segoe UI"/>
-                                  <w:color w:val="232629"/>
-                                  <w:sz w:val="23"/>
-                                  <w:szCs w:val="23"/>
-                                  <w:shd w:val="clear" w:color="auto" w:fill="FFFFFF"/>
-                                </w:rPr>
-                                <w:t xml:space="preserve"> </w:t>
+                                <w:t xml:space="preserve">, </w:t>
                               </w:r>
                               <w:r>
                                 <w:rPr>
@@ -8781,11 +8771,11 @@
           </mc:Choice>
           <mc:Fallback>
             <w:pict>
-              <v:group w14:anchorId="51E6DF52" id="群組 1" o:spid="_x0000_s1059" style="position:absolute;left:0;text-align:left;margin-left:-6.7pt;margin-top:382.65pt;width:492pt;height:267pt;z-index:251765760;mso-width-relative:margin;mso-height-relative:margin" coordorigin="-6941" coordsize="57884,30883" o:gfxdata="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">
+              <v:group w14:anchorId="51E6DF52" id="群組 1" o:spid="_x0000_s1059" style="position:absolute;left:0;text-align:left;margin-left:-6.9pt;margin-top:382.85pt;width:492pt;height:280.15pt;z-index:251765760;mso-width-relative:margin;mso-height-relative:margin" coordorigin="-6941" coordsize="57884,32408" o:gfxdata="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">
                 <v:shape id="圖片 1" o:spid="_x0000_s1060" type="#_x0000_t75" alt="一張含有 圖表 的圖片&#10;&#10;自動產生的描述" style="position:absolute;width:40119;height:17367;visibility:visible;mso-wrap-style:square" o:gfxdata="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">
                   <v:imagedata r:id="rId39" o:title="一張含有 圖表 的圖片&#10;&#10;自動產生的描述" croptop="4257f"/>
                 </v:shape>
-                <v:shape id="_x0000_s1061" type="#_x0000_t202" style="position:absolute;left:-6941;top:16573;width:57884;height:14310;visibility:visible;mso-wrap-style:square;v-text-anchor:top" o:gfxdata="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" filled="f" stroked="f" strokeweight=".5pt">
+                <v:shape id="_x0000_s1061" type="#_x0000_t202" style="position:absolute;left:-6941;top:16573;width:57884;height:15835;visibility:visible;mso-wrap-style:square;v-text-anchor:top" o:gfxdata="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" filled="f" stroked="f" strokeweight=".5pt">
                   <v:textbox>
                     <w:txbxContent>
                       <w:p>
@@ -9324,17 +9314,7 @@
                             <w:szCs w:val="23"/>
                             <w:shd w:val="clear" w:color="auto" w:fill="FFFFFF"/>
                           </w:rPr>
-                          <w:t>,</w:t>
-                        </w:r>
-                        <w:r>
-                          <w:rPr>
-                            <w:rFonts w:ascii="Segoe UI" w:hAnsi="Segoe UI" w:cs="Segoe UI"/>
-                            <w:color w:val="232629"/>
-                            <w:sz w:val="23"/>
-                            <w:szCs w:val="23"/>
-                            <w:shd w:val="clear" w:color="auto" w:fill="FFFFFF"/>
-                          </w:rPr>
-                          <w:t xml:space="preserve"> </w:t>
+                          <w:t xml:space="preserve">, </w:t>
                         </w:r>
                         <w:r>
                           <w:rPr>
@@ -10063,7 +10043,14 @@
         <w:rPr>
           <w:rFonts w:cstheme="minorHAnsi"/>
         </w:rPr>
-        <w:t>which minimize the training MSE.</w:t>
+        <w:t xml:space="preserve">which </w:t>
+      </w:r>
+      <w:r>
+        <w:rPr>
+          <w:rFonts w:cstheme="minorHAnsi"/>
+        </w:rPr>
+        <w:lastRenderedPageBreak/>
+        <w:t>minimize the training MSE.</w:t>
       </w:r>
       <w:r>
         <w:rPr>
@@ -10129,14 +10116,7 @@
         <w:rPr>
           <w:rFonts w:cstheme="minorHAnsi"/>
         </w:rPr>
-        <w:t xml:space="preserve">the test </w:t>
-      </w:r>
-      <w:r>
-        <w:rPr>
-          <w:rFonts w:cstheme="minorHAnsi"/>
-        </w:rPr>
-        <w:lastRenderedPageBreak/>
-        <w:t xml:space="preserve">MSE </w:t>
+        <w:t xml:space="preserve">the test MSE </w:t>
       </w:r>
       <w:r>
         <w:rPr>
@@ -10607,57 +10587,7 @@
           <w:szCs w:val="24"/>
           <w:lang w:val="en-US"/>
         </w:rPr>
-        <w:t xml:space="preserve">using </w:t>
-      </w:r>
-      <w:r>
-        <w:rPr>
-          <w:rFonts w:ascii="LiberationSerif" w:hAnsi="LiberationSerif" w:cs="LiberationSerif"/>
-          <w:color w:val="00000A"/>
-          <w:kern w:val="0"/>
-          <w:szCs w:val="24"/>
-          <w:lang w:val="en-US"/>
-        </w:rPr>
-        <w:t>regularization</w:t>
-      </w:r>
-      <w:r>
-        <w:rPr>
-          <w:rFonts w:ascii="LiberationSerif" w:hAnsi="LiberationSerif" w:cs="LiberationSerif"/>
-          <w:color w:val="00000A"/>
-          <w:kern w:val="0"/>
-          <w:szCs w:val="24"/>
-          <w:lang w:val="en-US"/>
-        </w:rPr>
-        <w:t xml:space="preserve"> </w:t>
-      </w:r>
-      <w:r>
-        <w:rPr>
-          <w:rFonts w:ascii="LiberationSerif" w:hAnsi="LiberationSerif" w:cs="LiberationSerif"/>
-          <w:color w:val="00000A"/>
-          <w:kern w:val="0"/>
-          <w:szCs w:val="24"/>
-          <w:lang w:val="en-US"/>
-        </w:rPr>
-        <w:t xml:space="preserve">to keep </w:t>
-      </w:r>
-      <w:r>
-        <w:rPr>
-          <w:rFonts w:ascii="LiberationSerif" w:hAnsi="LiberationSerif" w:cs="LiberationSerif"/>
-          <w:color w:val="00000A"/>
-          <w:kern w:val="0"/>
-          <w:szCs w:val="24"/>
-          <w:lang w:val="en-US"/>
-        </w:rPr>
-        <w:t>some</w:t>
-      </w:r>
-      <w:r>
-        <w:rPr>
-          <w:rFonts w:ascii="LiberationSerif" w:hAnsi="LiberationSerif" w:cs="LiberationSerif"/>
-          <w:color w:val="00000A"/>
-          <w:kern w:val="0"/>
-          <w:szCs w:val="24"/>
-          <w:lang w:val="en-US"/>
-        </w:rPr>
-        <w:t xml:space="preserve"> </w:t>
+        <w:t xml:space="preserve">using regularization to keep some </w:t>
       </w:r>
       <w:r>
         <w:rPr>
@@ -11125,7 +11055,7 @@
         <w:adjustRightInd w:val="0"/>
         <w:jc w:val="both"/>
         <w:rPr>
-          <w:rFonts w:ascii="LiberationSerif" w:hAnsi="LiberationSerif" w:cs="LiberationSerif" w:hint="eastAsia"/>
+          <w:rFonts w:ascii="LiberationSerif" w:hAnsi="LiberationSerif" w:cs="LiberationSerif"/>
           <w:color w:val="00000A"/>
           <w:kern w:val="0"/>
           <w:szCs w:val="24"/>

</xml_diff>